<commit_message>
built some unity demos and started testing limits of the system
</commit_message>
<xml_diff>
--- a/Documents/LSL Github link.docx
+++ b/Documents/LSL Github link.docx
@@ -59,11 +59,45 @@
     <w:p/>
     <w:p>
       <w:r>
+        <w:t>LSL4Unity</w:t>
+      </w:r>
+      <w:r>
+        <w:t xml:space="preserve"> git hub page</w:t>
+      </w:r>
+    </w:p>
+    <w:p>
+      <w:hyperlink r:id="rId7" w:history="1">
+        <w:r>
+          <w:rPr>
+            <w:rStyle w:val="Hyperlink"/>
+          </w:rPr>
+          <w:t>https://github.com/jelenaLis/LSL4Unity</w:t>
+        </w:r>
+      </w:hyperlink>
+    </w:p>
+    <w:p>
+      <w:r>
+        <w:t>Link to git repository</w:t>
+      </w:r>
+    </w:p>
+    <w:p>
+      <w:hyperlink r:id="rId8" w:history="1">
+        <w:r>
+          <w:rPr>
+            <w:rStyle w:val="Hyperlink"/>
+          </w:rPr>
+          <w:t>https://github.com/jelenaLis/LSL4Unity.git</w:t>
+        </w:r>
+      </w:hyperlink>
+    </w:p>
+    <w:p/>
+    <w:p>
+      <w:r>
         <w:t>My GitHub Repository</w:t>
       </w:r>
     </w:p>
     <w:p>
-      <w:hyperlink r:id="rId7" w:history="1">
+      <w:hyperlink r:id="rId9" w:history="1">
         <w:r>
           <w:rPr>
             <w:rStyle w:val="Hyperlink"/>
@@ -84,7 +118,7 @@
       </w:r>
     </w:p>
     <w:p>
-      <w:hyperlink r:id="rId8" w:history="1">
+      <w:hyperlink r:id="rId10" w:history="1">
         <w:r>
           <w:rPr>
             <w:rStyle w:val="Hyperlink"/>
@@ -99,7 +133,7 @@
       </w:r>
     </w:p>
     <w:p>
-      <w:hyperlink r:id="rId9" w:history="1">
+      <w:hyperlink r:id="rId11" w:history="1">
         <w:r>
           <w:rPr>
             <w:rStyle w:val="Hyperlink"/>
@@ -108,7 +142,10 @@
         </w:r>
       </w:hyperlink>
     </w:p>
-    <w:p/>
+    <w:p>
+      <w:bookmarkStart w:id="0" w:name="_GoBack"/>
+      <w:bookmarkEnd w:id="0"/>
+    </w:p>
     <w:p>
       <w:r>
         <w:t>Real-Time MI based BCI</w:t>
@@ -118,7 +155,7 @@
       </w:r>
     </w:p>
     <w:p>
-      <w:hyperlink r:id="rId10" w:history="1">
+      <w:hyperlink r:id="rId12" w:history="1">
         <w:r>
           <w:rPr>
             <w:rStyle w:val="Hyperlink"/>
@@ -138,16 +175,11 @@
         <w:t xml:space="preserve"> LSL Demo</w:t>
       </w:r>
       <w:r>
-        <w:t>: This is just a demo of how it can be used to get large amounts of data out of things. This one is looking at someone opening and closing t</w:t>
-      </w:r>
-      <w:bookmarkStart w:id="0" w:name="_GoBack"/>
-      <w:bookmarkEnd w:id="0"/>
-      <w:r>
-        <w:t>heir eyes.</w:t>
-      </w:r>
-    </w:p>
-    <w:p>
-      <w:hyperlink r:id="rId11" w:history="1">
+        <w:t>: This is just a demo of how it can be used to get large amounts of data out of things. This one is looking at someone opening and closing their eyes.</w:t>
+      </w:r>
+    </w:p>
+    <w:p>
+      <w:hyperlink r:id="rId13" w:history="1">
         <w:r>
           <w:rPr>
             <w:rStyle w:val="Hyperlink"/>

</xml_diff>